<commit_message>
Update First Secondary Final EDA
</commit_message>
<xml_diff>
--- a/DataSets/EDA/EDA.docx
+++ b/DataSets/EDA/EDA.docx
@@ -1,11 +1,46 @@
 
 <file path=word/document.xml><?xml version="1.0" encoding="utf-8"?>
-<w:document xmlns:wpc="http://schemas.microsoft.com/office/word/2010/wordprocessingCanvas" xmlns:mc="http://schemas.openxmlformats.org/markup-compatibility/2006" xmlns:o="urn:schemas-microsoft-com:office:office" xmlns:r="http://schemas.openxmlformats.org/officeDocument/2006/relationships" xmlns:m="http://schemas.openxmlformats.org/officeDocument/2006/math" xmlns:v="urn:schemas-microsoft-com:vml" xmlns:wp14="http://schemas.microsoft.com/office/word/2010/wordprocessingDrawing" xmlns:wp="http://schemas.openxmlformats.org/drawingml/2006/wordprocessingDrawing" xmlns:w10="urn:schemas-microsoft-com:office:word" xmlns:w="http://schemas.openxmlformats.org/wordprocessingml/2006/main" xmlns:w14="http://schemas.microsoft.com/office/word/2010/wordml" xmlns:w15="http://schemas.microsoft.com/office/word/2012/wordml" xmlns:wpg="http://schemas.microsoft.com/office/word/2010/wordprocessingGroup" xmlns:wpi="http://schemas.microsoft.com/office/word/2010/wordprocessingInk" xmlns:wne="http://schemas.microsoft.com/office/word/2006/wordml" xmlns:wps="http://schemas.microsoft.com/office/word/2010/wordprocessingShape" mc:Ignorable="w14 w15 wp14">
+<w:document xmlns:wpc="http://schemas.microsoft.com/office/word/2010/wordprocessingCanvas" xmlns:cx="http://schemas.microsoft.com/office/drawing/2014/chartex" xmlns:cx1="http://schemas.microsoft.com/office/drawing/2015/9/8/chartex" xmlns:cx2="http://schemas.microsoft.com/office/drawing/2015/10/21/chartex" xmlns:cx3="http://schemas.microsoft.com/office/drawing/2016/5/9/chartex" xmlns:cx4="http://schemas.microsoft.com/office/drawing/2016/5/10/chartex" xmlns:cx5="http://schemas.microsoft.com/office/drawing/2016/5/11/chartex" xmlns:cx6="http://schemas.microsoft.com/office/drawing/2016/5/12/chartex" xmlns:cx7="http://schemas.microsoft.com/office/drawing/2016/5/13/chartex" xmlns:cx8="http://schemas.microsoft.com/office/drawing/2016/5/14/chartex" xmlns:mc="http://schemas.openxmlformats.org/markup-compatibility/2006" xmlns:aink="http://schemas.microsoft.com/office/drawing/2016/ink" xmlns:am3d="http://schemas.microsoft.com/office/drawing/2017/model3d" xmlns:o="urn:schemas-microsoft-com:office:office" xmlns:r="http://schemas.openxmlformats.org/officeDocument/2006/relationships" xmlns:m="http://schemas.openxmlformats.org/officeDocument/2006/math" xmlns:v="urn:schemas-microsoft-com:vml" xmlns:wp14="http://schemas.microsoft.com/office/word/2010/wordprocessingDrawing" xmlns:wp="http://schemas.openxmlformats.org/drawingml/2006/wordprocessingDrawing" xmlns:w10="urn:schemas-microsoft-com:office:word" xmlns:w="http://schemas.openxmlformats.org/wordprocessingml/2006/main" xmlns:w14="http://schemas.microsoft.com/office/word/2010/wordml" xmlns:w15="http://schemas.microsoft.com/office/word/2012/wordml" xmlns:w16cid="http://schemas.microsoft.com/office/word/2016/wordml/cid" xmlns:w16se="http://schemas.microsoft.com/office/word/2015/wordml/symex" xmlns:wpg="http://schemas.microsoft.com/office/word/2010/wordprocessingGroup" xmlns:wpi="http://schemas.microsoft.com/office/word/2010/wordprocessingInk" xmlns:wne="http://schemas.microsoft.com/office/word/2006/wordml" xmlns:wps="http://schemas.microsoft.com/office/word/2010/wordprocessingShape" mc:Ignorable="w14 w15 w16se w16cid wp14">
   <w:body>
     <w:p>
-      <w:r>
+      <w:pPr>
+        <w:pStyle w:val="ListParagraph"/>
+        <w:rPr>
+          <w:rFonts w:ascii="Times New Roman" w:hAnsi="Times New Roman" w:cs="Times New Roman"/>
+          <w:color w:val="5B9BD5" w:themeColor="accent1"/>
+          <w:sz w:val="32"/>
+          <w:szCs w:val="32"/>
+        </w:rPr>
+      </w:pPr>
+      <w:r>
+        <w:rPr>
+          <w:rFonts w:ascii="Times New Roman" w:hAnsi="Times New Roman" w:cs="Times New Roman"/>
+          <w:color w:val="5B9BD5" w:themeColor="accent1"/>
+          <w:sz w:val="32"/>
+          <w:szCs w:val="32"/>
+        </w:rPr>
         <w:t>Primary data set – EDA</w:t>
       </w:r>
+      <w:r>
+        <w:rPr>
+          <w:rFonts w:ascii="Times New Roman" w:hAnsi="Times New Roman" w:cs="Times New Roman"/>
+          <w:color w:val="5B9BD5" w:themeColor="accent1"/>
+          <w:sz w:val="32"/>
+          <w:szCs w:val="32"/>
+        </w:rPr>
+        <w:t>:</w:t>
+      </w:r>
+    </w:p>
+    <w:p>
+      <w:pPr>
+        <w:pStyle w:val="ListParagraph"/>
+        <w:rPr>
+          <w:rFonts w:ascii="Times New Roman" w:hAnsi="Times New Roman" w:cs="Times New Roman"/>
+          <w:color w:val="5B9BD5" w:themeColor="accent1"/>
+          <w:sz w:val="32"/>
+          <w:szCs w:val="32"/>
+        </w:rPr>
+      </w:pPr>
     </w:p>
     <w:p>
       <w:pPr>
@@ -16,7 +51,15 @@
         </w:numPr>
       </w:pPr>
       <w:r>
-        <w:t>We have 296 rows which means 296 countries information, which means there is information for both countries and sub regions in the countries. So we are filtering the rows which only have country code(which means the rows which have country codes are countries and rest all are sub-regions)</w:t>
+        <w:t xml:space="preserve">We have 296 rows which means 296 countries information, which means there is information for both countries and sub regions in the countries. So we are filtering the rows which only have country </w:t>
+      </w:r>
+      <w:proofErr w:type="gramStart"/>
+      <w:r>
+        <w:t>code(</w:t>
+      </w:r>
+      <w:proofErr w:type="gramEnd"/>
+      <w:r>
+        <w:t>which means the rows which have country codes are countries and rest all are sub-regions)</w:t>
       </w:r>
     </w:p>
     <w:p>
@@ -28,13 +71,29 @@
         </w:numPr>
       </w:pPr>
       <w:r>
-        <w:t>Removed the rows where there are missing values in the target variable. As algorithms like KNN can</w:t>
+        <w:t xml:space="preserve">Removed the rows where there are missing values in the target variable. As algorithms like KNN </w:t>
+      </w:r>
+      <w:proofErr w:type="spellStart"/>
+      <w:r>
+        <w:t>can</w:t>
       </w:r>
       <w:r>
         <w:t>not</w:t>
       </w:r>
       <w:r>
-        <w:t>t handle(to my knowledge).</w:t>
+        <w:t>t</w:t>
+      </w:r>
+      <w:proofErr w:type="spellEnd"/>
+      <w:r>
+        <w:t xml:space="preserve"> </w:t>
+      </w:r>
+      <w:proofErr w:type="gramStart"/>
+      <w:r>
+        <w:t>handle(</w:t>
+      </w:r>
+      <w:proofErr w:type="gramEnd"/>
+      <w:r>
+        <w:t>to my knowledge).</w:t>
       </w:r>
     </w:p>
     <w:p>
@@ -70,7 +129,15 @@
         </w:numPr>
       </w:pPr>
       <w:r>
-        <w:t>Now, refactored the country and country_code columns.</w:t>
+        <w:t xml:space="preserve">Now, refactored the country and </w:t>
+      </w:r>
+      <w:proofErr w:type="spellStart"/>
+      <w:r>
+        <w:t>country_code</w:t>
+      </w:r>
+      <w:proofErr w:type="spellEnd"/>
+      <w:r>
+        <w:t xml:space="preserve"> columns.</w:t>
       </w:r>
     </w:p>
     <w:p>
@@ -100,13 +167,705 @@
         <w:t>('poverty_gap','public_health_exp','malnutrition_death_rates','Infant_mortality_rate','GDP_per_capita',</w:t>
       </w:r>
       <w:r>
-        <w:t>'annual_health_care_per_capita') to the target -'homicide_Rate'</w:t>
+        <w:t>'annual_health_care_per_capita') to the target -'</w:t>
+      </w:r>
+      <w:proofErr w:type="spellStart"/>
+      <w:r>
+        <w:t>homicide_Rate</w:t>
+      </w:r>
+      <w:proofErr w:type="spellEnd"/>
+      <w:r>
+        <w:t>'</w:t>
       </w:r>
       <w:r>
         <w:t>.</w:t>
       </w:r>
-      <w:bookmarkStart w:id="0" w:name="_GoBack"/>
-      <w:bookmarkEnd w:id="0"/>
+    </w:p>
+    <w:p>
+      <w:pPr>
+        <w:pStyle w:val="ListParagraph"/>
+      </w:pPr>
+    </w:p>
+    <w:p>
+      <w:pPr>
+        <w:pStyle w:val="ListParagraph"/>
+      </w:pPr>
+    </w:p>
+    <w:p>
+      <w:pPr>
+        <w:pStyle w:val="ListParagraph"/>
+      </w:pPr>
+    </w:p>
+    <w:p>
+      <w:pPr>
+        <w:pStyle w:val="ListParagraph"/>
+      </w:pPr>
+    </w:p>
+    <w:p>
+      <w:pPr>
+        <w:pStyle w:val="ListParagraph"/>
+      </w:pPr>
+    </w:p>
+    <w:p>
+      <w:pPr>
+        <w:pStyle w:val="ListParagraph"/>
+      </w:pPr>
+    </w:p>
+    <w:p>
+      <w:pPr>
+        <w:pStyle w:val="ListParagraph"/>
+      </w:pPr>
+    </w:p>
+    <w:p>
+      <w:pPr>
+        <w:pStyle w:val="ListParagraph"/>
+      </w:pPr>
+    </w:p>
+    <w:p>
+      <w:pPr>
+        <w:pStyle w:val="ListParagraph"/>
+      </w:pPr>
+    </w:p>
+    <w:p>
+      <w:pPr>
+        <w:pStyle w:val="ListParagraph"/>
+      </w:pPr>
+    </w:p>
+    <w:p>
+      <w:r>
+        <w:br w:type="page"/>
+      </w:r>
+    </w:p>
+    <w:p>
+      <w:pPr>
+        <w:pStyle w:val="ListParagraph"/>
+        <w:rPr>
+          <w:rFonts w:ascii="Times New Roman" w:hAnsi="Times New Roman" w:cs="Times New Roman"/>
+          <w:color w:val="5B9BD5" w:themeColor="accent1"/>
+          <w:sz w:val="32"/>
+          <w:szCs w:val="32"/>
+        </w:rPr>
+      </w:pPr>
+      <w:r>
+        <w:rPr>
+          <w:rFonts w:ascii="Times New Roman" w:hAnsi="Times New Roman" w:cs="Times New Roman"/>
+          <w:color w:val="5B9BD5" w:themeColor="accent1"/>
+          <w:sz w:val="32"/>
+          <w:szCs w:val="32"/>
+        </w:rPr>
+        <w:lastRenderedPageBreak/>
+        <w:t>Merging the data to have the first and second secondary datasets:</w:t>
+      </w:r>
+    </w:p>
+    <w:p>
+      <w:pPr>
+        <w:pStyle w:val="ListParagraph"/>
+        <w:rPr>
+          <w:rFonts w:ascii="Times New Roman" w:hAnsi="Times New Roman" w:cs="Times New Roman"/>
+          <w:color w:val="5B9BD5" w:themeColor="accent1"/>
+          <w:sz w:val="32"/>
+          <w:szCs w:val="32"/>
+        </w:rPr>
+      </w:pPr>
+    </w:p>
+    <w:p>
+      <w:pPr>
+        <w:pStyle w:val="ListParagraph"/>
+      </w:pPr>
+      <w:r>
+        <w:t>Aft</w:t>
+      </w:r>
+      <w:r>
+        <w:t>er downloading the data from our source, we had to merge them to have tidy datasets to work with.</w:t>
+      </w:r>
+      <w:r>
+        <w:t xml:space="preserve"> I loaded the data into my workspace. After checking that everything was imported properly, I made some preprocessing like changing the columns names and filter them to have only the data from 2012. Then I made successive out join to have our two sample datasets.</w:t>
+      </w:r>
+      <w:r>
+        <w:t xml:space="preserve"> I made out join because our predicators had different sets of primary keys and we did not want to lose data at this step of the project.</w:t>
+      </w:r>
+      <w:r>
+        <w:t xml:space="preserve"> Then I exported it to excel format file.</w:t>
+      </w:r>
+    </w:p>
+    <w:p>
+      <w:pPr>
+        <w:pStyle w:val="ListParagraph"/>
+        <w:rPr>
+          <w:rFonts w:ascii="Times New Roman" w:hAnsi="Times New Roman" w:cs="Times New Roman"/>
+          <w:color w:val="5B9BD5" w:themeColor="accent1"/>
+          <w:sz w:val="32"/>
+          <w:szCs w:val="32"/>
+        </w:rPr>
+      </w:pPr>
+    </w:p>
+    <w:p>
+      <w:pPr>
+        <w:pStyle w:val="ListParagraph"/>
+        <w:rPr>
+          <w:rFonts w:ascii="Times New Roman" w:hAnsi="Times New Roman" w:cs="Times New Roman"/>
+          <w:color w:val="5B9BD5" w:themeColor="accent1"/>
+          <w:sz w:val="32"/>
+          <w:szCs w:val="32"/>
+        </w:rPr>
+      </w:pPr>
+      <w:r>
+        <w:rPr>
+          <w:rFonts w:ascii="Times New Roman" w:hAnsi="Times New Roman" w:cs="Times New Roman"/>
+          <w:color w:val="5B9BD5" w:themeColor="accent1"/>
+          <w:sz w:val="32"/>
+          <w:szCs w:val="32"/>
+        </w:rPr>
+        <w:t>F</w:t>
+      </w:r>
+      <w:r>
+        <w:rPr>
+          <w:rFonts w:ascii="Times New Roman" w:hAnsi="Times New Roman" w:cs="Times New Roman"/>
+          <w:color w:val="5B9BD5" w:themeColor="accent1"/>
+          <w:sz w:val="32"/>
+          <w:szCs w:val="32"/>
+        </w:rPr>
+        <w:t>inal First Secondary Dataset:</w:t>
+      </w:r>
+    </w:p>
+    <w:p>
+      <w:pPr>
+        <w:pStyle w:val="ListParagraph"/>
+      </w:pPr>
+    </w:p>
+    <w:p>
+      <w:pPr>
+        <w:pStyle w:val="ListParagraph"/>
+        <w:jc w:val="both"/>
+      </w:pPr>
+      <w:r>
+        <w:t>To f</w:t>
+      </w:r>
+      <w:r>
+        <w:t>il</w:t>
+      </w:r>
+      <w:r>
+        <w:t xml:space="preserve">l the missing values of </w:t>
+      </w:r>
+      <w:r>
+        <w:t>our first secondary data we</w:t>
+      </w:r>
+      <w:r>
+        <w:t xml:space="preserve"> assume</w:t>
+      </w:r>
+      <w:r>
+        <w:t>d</w:t>
+      </w:r>
+      <w:r>
+        <w:t xml:space="preserve"> that t</w:t>
+      </w:r>
+      <w:r>
+        <w:t xml:space="preserve">he data from </w:t>
+      </w:r>
+      <w:proofErr w:type="spellStart"/>
+      <w:r>
+        <w:t>prevois</w:t>
+      </w:r>
+      <w:proofErr w:type="spellEnd"/>
+      <w:r>
+        <w:t xml:space="preserve"> years (before 2012) has not changed since the past registration. For the </w:t>
+      </w:r>
+      <w:proofErr w:type="spellStart"/>
+      <w:r>
+        <w:t>female_manager</w:t>
+      </w:r>
+      <w:proofErr w:type="spellEnd"/>
+      <w:r>
+        <w:t xml:space="preserve"> for instance if </w:t>
+      </w:r>
+      <w:r>
+        <w:t xml:space="preserve">we </w:t>
+      </w:r>
+      <w:r>
+        <w:t xml:space="preserve">don’t </w:t>
+      </w:r>
+      <w:r>
+        <w:t>have</w:t>
+      </w:r>
+      <w:r>
+        <w:t xml:space="preserve"> </w:t>
+      </w:r>
+      <w:r>
+        <w:t xml:space="preserve">the </w:t>
+      </w:r>
+      <w:r>
+        <w:t>value of 2012,</w:t>
+      </w:r>
+      <w:r>
+        <w:t xml:space="preserve"> </w:t>
+      </w:r>
+      <w:r>
+        <w:t xml:space="preserve">we take </w:t>
+      </w:r>
+      <w:r>
+        <w:t>the previous value registered</w:t>
+      </w:r>
+      <w:r>
+        <w:t xml:space="preserve">. Afterwards, we have assumed that is fine to take the data from the direct next year (2013 or 2014). </w:t>
+      </w:r>
+    </w:p>
+    <w:p>
+      <w:pPr>
+        <w:pStyle w:val="ListParagraph"/>
+        <w:jc w:val="both"/>
+      </w:pPr>
+      <w:r>
+        <w:t xml:space="preserve">I checked the amount of common countries between the </w:t>
+      </w:r>
+      <w:r>
+        <w:t xml:space="preserve">predicators and the primary data. I figured that </w:t>
+      </w:r>
+      <w:r>
+        <w:t>"</w:t>
+      </w:r>
+      <w:proofErr w:type="spellStart"/>
+      <w:r>
+        <w:t>Female_senior_and_middle_management_position</w:t>
+      </w:r>
+      <w:proofErr w:type="spellEnd"/>
+      <w:r>
+        <w:t>"</w:t>
+      </w:r>
+      <w:r>
+        <w:t xml:space="preserve"> predicator has very low amount of countries in common with the primary </w:t>
+      </w:r>
+      <w:r>
+        <w:t>data,</w:t>
+      </w:r>
+      <w:r>
+        <w:t xml:space="preserve"> so I decided to get rid of it</w:t>
+      </w:r>
+      <w:r>
+        <w:t xml:space="preserve"> because it obviously would not help since it’s</w:t>
+      </w:r>
+      <w:r>
+        <w:t xml:space="preserve"> impossible to assign a mean or the median of values to the missing values because the predicator can change drastically from one country to another</w:t>
+      </w:r>
+      <w:r>
+        <w:t xml:space="preserve">. We </w:t>
+      </w:r>
+      <w:r>
+        <w:t xml:space="preserve">ended up with 116 countries in common with the primary data without missing values for </w:t>
+      </w:r>
+      <w:r>
+        <w:t>"</w:t>
+      </w:r>
+      <w:proofErr w:type="spellStart"/>
+      <w:r>
+        <w:t>youth_literacy_female</w:t>
+      </w:r>
+      <w:proofErr w:type="spellEnd"/>
+      <w:r>
+        <w:t>", "</w:t>
+      </w:r>
+      <w:proofErr w:type="spellStart"/>
+      <w:r>
+        <w:t>Women_in_parlements</w:t>
+      </w:r>
+      <w:proofErr w:type="spellEnd"/>
+      <w:r>
+        <w:t>"</w:t>
+      </w:r>
+      <w:r>
+        <w:t xml:space="preserve">, </w:t>
+      </w:r>
+      <w:r>
+        <w:t>"</w:t>
+      </w:r>
+      <w:proofErr w:type="spellStart"/>
+      <w:r>
+        <w:t>Firms_with_female_top_manager</w:t>
+      </w:r>
+      <w:proofErr w:type="spellEnd"/>
+      <w:r>
+        <w:t>"</w:t>
+      </w:r>
+      <w:r>
+        <w:t xml:space="preserve"> that are our final first secondary predicators.</w:t>
+      </w:r>
+    </w:p>
+    <w:p>
+      <w:pPr>
+        <w:pStyle w:val="ListParagraph"/>
+      </w:pPr>
+    </w:p>
+    <w:p>
+      <w:pPr>
+        <w:pStyle w:val="ListParagraph"/>
+        <w:numPr>
+          <w:ilvl w:val="0"/>
+          <w:numId w:val="2"/>
+        </w:numPr>
+      </w:pPr>
+      <w:r>
+        <w:rPr>
+          <w:color w:val="5B9BD5" w:themeColor="accent1"/>
+          <w:sz w:val="28"/>
+          <w:szCs w:val="28"/>
+        </w:rPr>
+        <w:t>EDA</w:t>
+      </w:r>
+      <w:r>
+        <w:t>:</w:t>
+      </w:r>
+    </w:p>
+    <w:p>
+      <w:pPr>
+        <w:pStyle w:val="ListParagraph"/>
+      </w:pPr>
+      <w:r>
+        <w:drawing>
+          <wp:inline distT="0" distB="0" distL="0" distR="0" wp14:anchorId="26C6E55D" wp14:editId="13C0C1FB">
+            <wp:extent cx="3549689" cy="2275063"/>
+            <wp:effectExtent l="0" t="0" r="0" b="0"/>
+            <wp:docPr id="1" name="Picture 1" descr="A screenshot of a cell phone&#10;&#10;Description automatically generated"/>
+            <wp:cNvGraphicFramePr>
+              <a:graphicFrameLocks xmlns:a="http://schemas.openxmlformats.org/drawingml/2006/main" noChangeAspect="1"/>
+            </wp:cNvGraphicFramePr>
+            <a:graphic xmlns:a="http://schemas.openxmlformats.org/drawingml/2006/main">
+              <a:graphicData uri="http://schemas.openxmlformats.org/drawingml/2006/picture">
+                <pic:pic xmlns:pic="http://schemas.openxmlformats.org/drawingml/2006/picture">
+                  <pic:nvPicPr>
+                    <pic:cNvPr id="1" name=""/>
+                    <pic:cNvPicPr/>
+                  </pic:nvPicPr>
+                  <pic:blipFill>
+                    <a:blip r:embed="rId5"/>
+                    <a:stretch>
+                      <a:fillRect/>
+                    </a:stretch>
+                  </pic:blipFill>
+                  <pic:spPr>
+                    <a:xfrm>
+                      <a:off x="0" y="0"/>
+                      <a:ext cx="3564900" cy="2284812"/>
+                    </a:xfrm>
+                    <a:prstGeom prst="rect">
+                      <a:avLst/>
+                    </a:prstGeom>
+                  </pic:spPr>
+                </pic:pic>
+              </a:graphicData>
+            </a:graphic>
+          </wp:inline>
+        </w:drawing>
+      </w:r>
+    </w:p>
+    <w:p>
+      <w:pPr>
+        <w:pStyle w:val="ListParagraph"/>
+      </w:pPr>
+      <w:r>
+        <w:lastRenderedPageBreak/>
+        <w:drawing>
+          <wp:inline distT="0" distB="0" distL="0" distR="0" wp14:anchorId="2EA39C58" wp14:editId="7B7CA185">
+            <wp:extent cx="3419061" cy="2186227"/>
+            <wp:effectExtent l="0" t="0" r="0" b="0"/>
+            <wp:docPr id="5" name="Picture 5" descr="A screenshot of a cell phone&#10;&#10;Description automatically generated"/>
+            <wp:cNvGraphicFramePr>
+              <a:graphicFrameLocks xmlns:a="http://schemas.openxmlformats.org/drawingml/2006/main" noChangeAspect="1"/>
+            </wp:cNvGraphicFramePr>
+            <a:graphic xmlns:a="http://schemas.openxmlformats.org/drawingml/2006/main">
+              <a:graphicData uri="http://schemas.openxmlformats.org/drawingml/2006/picture">
+                <pic:pic xmlns:pic="http://schemas.openxmlformats.org/drawingml/2006/picture">
+                  <pic:nvPicPr>
+                    <pic:cNvPr id="1" name=""/>
+                    <pic:cNvPicPr/>
+                  </pic:nvPicPr>
+                  <pic:blipFill>
+                    <a:blip r:embed="rId6"/>
+                    <a:stretch>
+                      <a:fillRect/>
+                    </a:stretch>
+                  </pic:blipFill>
+                  <pic:spPr>
+                    <a:xfrm>
+                      <a:off x="0" y="0"/>
+                      <a:ext cx="3436796" cy="2197567"/>
+                    </a:xfrm>
+                    <a:prstGeom prst="rect">
+                      <a:avLst/>
+                    </a:prstGeom>
+                  </pic:spPr>
+                </pic:pic>
+              </a:graphicData>
+            </a:graphic>
+          </wp:inline>
+        </w:drawing>
+      </w:r>
+    </w:p>
+    <w:p>
+      <w:pPr>
+        <w:pStyle w:val="ListParagraph"/>
+      </w:pPr>
+      <w:r>
+        <w:t xml:space="preserve">As you can </w:t>
+      </w:r>
+      <w:proofErr w:type="gramStart"/>
+      <w:r>
+        <w:t>see</w:t>
+      </w:r>
+      <w:proofErr w:type="gramEnd"/>
+      <w:r>
+        <w:t xml:space="preserve"> we have some outliers around 58, </w:t>
+      </w:r>
+      <w:r>
+        <w:rPr>
+          <w:color w:val="FF0000"/>
+        </w:rPr>
+        <w:t>Need to investigate for the presentation</w:t>
+      </w:r>
+      <w:r>
+        <w:t>.</w:t>
+      </w:r>
+    </w:p>
+    <w:p>
+      <w:pPr>
+        <w:pStyle w:val="ListParagraph"/>
+      </w:pPr>
+    </w:p>
+    <w:p>
+      <w:pPr>
+        <w:pStyle w:val="ListParagraph"/>
+        <w:rPr>
+          <w:noProof/>
+        </w:rPr>
+      </w:pPr>
+      <w:r>
+        <w:drawing>
+          <wp:inline distT="0" distB="0" distL="0" distR="0" wp14:anchorId="45CD4C65" wp14:editId="79C58147">
+            <wp:extent cx="3600805" cy="2225498"/>
+            <wp:effectExtent l="0" t="0" r="0" b="0"/>
+            <wp:docPr id="2" name="Picture 2" descr="A screenshot of a cell phone&#10;&#10;Description automatically generated"/>
+            <wp:cNvGraphicFramePr>
+              <a:graphicFrameLocks xmlns:a="http://schemas.openxmlformats.org/drawingml/2006/main" noChangeAspect="1"/>
+            </wp:cNvGraphicFramePr>
+            <a:graphic xmlns:a="http://schemas.openxmlformats.org/drawingml/2006/main">
+              <a:graphicData uri="http://schemas.openxmlformats.org/drawingml/2006/picture">
+                <pic:pic xmlns:pic="http://schemas.openxmlformats.org/drawingml/2006/picture">
+                  <pic:nvPicPr>
+                    <pic:cNvPr id="1" name=""/>
+                    <pic:cNvPicPr/>
+                  </pic:nvPicPr>
+                  <pic:blipFill>
+                    <a:blip r:embed="rId7"/>
+                    <a:stretch>
+                      <a:fillRect/>
+                    </a:stretch>
+                  </pic:blipFill>
+                  <pic:spPr>
+                    <a:xfrm>
+                      <a:off x="0" y="0"/>
+                      <a:ext cx="3618286" cy="2236302"/>
+                    </a:xfrm>
+                    <a:prstGeom prst="rect">
+                      <a:avLst/>
+                    </a:prstGeom>
+                  </pic:spPr>
+                </pic:pic>
+              </a:graphicData>
+            </a:graphic>
+          </wp:inline>
+        </w:drawing>
+      </w:r>
+      <w:r>
+        <w:rPr>
+          <w:noProof/>
+        </w:rPr>
+        <w:t xml:space="preserve"> </w:t>
+      </w:r>
+      <w:r>
+        <w:drawing>
+          <wp:inline distT="0" distB="0" distL="0" distR="0" wp14:anchorId="6A039A29" wp14:editId="1F2ADAFE">
+            <wp:extent cx="3601660" cy="2294519"/>
+            <wp:effectExtent l="0" t="0" r="5715" b="4445"/>
+            <wp:docPr id="4" name="Picture 4" descr="A screenshot of a cell phone&#10;&#10;Description automatically generated"/>
+            <wp:cNvGraphicFramePr>
+              <a:graphicFrameLocks xmlns:a="http://schemas.openxmlformats.org/drawingml/2006/main" noChangeAspect="1"/>
+            </wp:cNvGraphicFramePr>
+            <a:graphic xmlns:a="http://schemas.openxmlformats.org/drawingml/2006/main">
+              <a:graphicData uri="http://schemas.openxmlformats.org/drawingml/2006/picture">
+                <pic:pic xmlns:pic="http://schemas.openxmlformats.org/drawingml/2006/picture">
+                  <pic:nvPicPr>
+                    <pic:cNvPr id="1" name=""/>
+                    <pic:cNvPicPr/>
+                  </pic:nvPicPr>
+                  <pic:blipFill>
+                    <a:blip r:embed="rId8"/>
+                    <a:stretch>
+                      <a:fillRect/>
+                    </a:stretch>
+                  </pic:blipFill>
+                  <pic:spPr>
+                    <a:xfrm>
+                      <a:off x="0" y="0"/>
+                      <a:ext cx="3616802" cy="2304166"/>
+                    </a:xfrm>
+                    <a:prstGeom prst="rect">
+                      <a:avLst/>
+                    </a:prstGeom>
+                  </pic:spPr>
+                </pic:pic>
+              </a:graphicData>
+            </a:graphic>
+          </wp:inline>
+        </w:drawing>
+      </w:r>
+    </w:p>
+    <w:p>
+      <w:pPr>
+        <w:pStyle w:val="ListParagraph"/>
+      </w:pPr>
+      <w:r>
+        <w:t xml:space="preserve">As you can </w:t>
+      </w:r>
+      <w:proofErr w:type="gramStart"/>
+      <w:r>
+        <w:t>see</w:t>
+      </w:r>
+      <w:proofErr w:type="gramEnd"/>
+      <w:r>
+        <w:t xml:space="preserve"> we have some outliers around 58, </w:t>
+      </w:r>
+      <w:r>
+        <w:rPr>
+          <w:color w:val="FF0000"/>
+        </w:rPr>
+        <w:t>Need to investigate for the presentation</w:t>
+      </w:r>
+      <w:r>
+        <w:t>.</w:t>
+      </w:r>
+    </w:p>
+    <w:p>
+      <w:pPr>
+        <w:pStyle w:val="ListParagraph"/>
+      </w:pPr>
+    </w:p>
+    <w:p>
+      <w:pPr>
+        <w:pStyle w:val="ListParagraph"/>
+      </w:pPr>
+      <w:r>
+        <w:lastRenderedPageBreak/>
+        <w:drawing>
+          <wp:inline distT="0" distB="0" distL="0" distR="0" wp14:anchorId="4A135084" wp14:editId="0A548FD0">
+            <wp:extent cx="3845023" cy="2303727"/>
+            <wp:effectExtent l="0" t="0" r="3175" b="0"/>
+            <wp:docPr id="3" name="Picture 3" descr="A screenshot of a cell phone&#10;&#10;Description automatically generated"/>
+            <wp:cNvGraphicFramePr>
+              <a:graphicFrameLocks xmlns:a="http://schemas.openxmlformats.org/drawingml/2006/main" noChangeAspect="1"/>
+            </wp:cNvGraphicFramePr>
+            <a:graphic xmlns:a="http://schemas.openxmlformats.org/drawingml/2006/main">
+              <a:graphicData uri="http://schemas.openxmlformats.org/drawingml/2006/picture">
+                <pic:pic xmlns:pic="http://schemas.openxmlformats.org/drawingml/2006/picture">
+                  <pic:nvPicPr>
+                    <pic:cNvPr id="1" name=""/>
+                    <pic:cNvPicPr/>
+                  </pic:nvPicPr>
+                  <pic:blipFill>
+                    <a:blip r:embed="rId9"/>
+                    <a:stretch>
+                      <a:fillRect/>
+                    </a:stretch>
+                  </pic:blipFill>
+                  <pic:spPr>
+                    <a:xfrm>
+                      <a:off x="0" y="0"/>
+                      <a:ext cx="3854494" cy="2309401"/>
+                    </a:xfrm>
+                    <a:prstGeom prst="rect">
+                      <a:avLst/>
+                    </a:prstGeom>
+                  </pic:spPr>
+                </pic:pic>
+              </a:graphicData>
+            </a:graphic>
+          </wp:inline>
+        </w:drawing>
+      </w:r>
+    </w:p>
+    <w:p>
+      <w:pPr>
+        <w:pStyle w:val="ListParagraph"/>
+      </w:pPr>
+    </w:p>
+    <w:p>
+      <w:pPr>
+        <w:pStyle w:val="ListParagraph"/>
+      </w:pPr>
+      <w:r>
+        <w:drawing>
+          <wp:inline distT="0" distB="0" distL="0" distR="0" wp14:anchorId="4AC414E4" wp14:editId="04B9FCA4">
+            <wp:extent cx="3950122" cy="2493302"/>
+            <wp:effectExtent l="0" t="0" r="0" b="0"/>
+            <wp:docPr id="6" name="Picture 6" descr="A screenshot of a cell phone&#10;&#10;Description automatically generated"/>
+            <wp:cNvGraphicFramePr>
+              <a:graphicFrameLocks xmlns:a="http://schemas.openxmlformats.org/drawingml/2006/main" noChangeAspect="1"/>
+            </wp:cNvGraphicFramePr>
+            <a:graphic xmlns:a="http://schemas.openxmlformats.org/drawingml/2006/main">
+              <a:graphicData uri="http://schemas.openxmlformats.org/drawingml/2006/picture">
+                <pic:pic xmlns:pic="http://schemas.openxmlformats.org/drawingml/2006/picture">
+                  <pic:nvPicPr>
+                    <pic:cNvPr id="1" name=""/>
+                    <pic:cNvPicPr/>
+                  </pic:nvPicPr>
+                  <pic:blipFill>
+                    <a:blip r:embed="rId10"/>
+                    <a:stretch>
+                      <a:fillRect/>
+                    </a:stretch>
+                  </pic:blipFill>
+                  <pic:spPr>
+                    <a:xfrm>
+                      <a:off x="0" y="0"/>
+                      <a:ext cx="3988214" cy="2517346"/>
+                    </a:xfrm>
+                    <a:prstGeom prst="rect">
+                      <a:avLst/>
+                    </a:prstGeom>
+                  </pic:spPr>
+                </pic:pic>
+              </a:graphicData>
+            </a:graphic>
+          </wp:inline>
+        </w:drawing>
+      </w:r>
+    </w:p>
+    <w:p>
+      <w:pPr>
+        <w:pStyle w:val="ListParagraph"/>
+      </w:pPr>
+      <w:r>
+        <w:t xml:space="preserve">As you can </w:t>
+      </w:r>
+      <w:proofErr w:type="gramStart"/>
+      <w:r>
+        <w:t>see</w:t>
+      </w:r>
+      <w:proofErr w:type="gramEnd"/>
+      <w:r>
+        <w:t xml:space="preserve"> we have some outliers around 58, </w:t>
+      </w:r>
+      <w:r>
+        <w:rPr>
+          <w:color w:val="FF0000"/>
+        </w:rPr>
+        <w:t>Need to investigate for the presentation</w:t>
+      </w:r>
+      <w:r>
+        <w:t>.</w:t>
+      </w:r>
+    </w:p>
+    <w:p>
+      <w:pPr>
+        <w:pStyle w:val="ListParagraph"/>
+      </w:pPr>
     </w:p>
     <w:p>
       <w:pPr>
@@ -124,7 +883,7 @@
 </file>
 
 <file path=word/numbering.xml><?xml version="1.0" encoding="utf-8"?>
-<w:numbering xmlns:wpc="http://schemas.microsoft.com/office/word/2010/wordprocessingCanvas" xmlns:mc="http://schemas.openxmlformats.org/markup-compatibility/2006" xmlns:o="urn:schemas-microsoft-com:office:office" xmlns:r="http://schemas.openxmlformats.org/officeDocument/2006/relationships" xmlns:m="http://schemas.openxmlformats.org/officeDocument/2006/math" xmlns:v="urn:schemas-microsoft-com:vml" xmlns:wp14="http://schemas.microsoft.com/office/word/2010/wordprocessingDrawing" xmlns:wp="http://schemas.openxmlformats.org/drawingml/2006/wordprocessingDrawing" xmlns:w10="urn:schemas-microsoft-com:office:word" xmlns:w="http://schemas.openxmlformats.org/wordprocessingml/2006/main" xmlns:w14="http://schemas.microsoft.com/office/word/2010/wordml" xmlns:w15="http://schemas.microsoft.com/office/word/2012/wordml" xmlns:wpg="http://schemas.microsoft.com/office/word/2010/wordprocessingGroup" xmlns:wpi="http://schemas.microsoft.com/office/word/2010/wordprocessingInk" xmlns:wne="http://schemas.microsoft.com/office/word/2006/wordml" xmlns:wps="http://schemas.microsoft.com/office/word/2010/wordprocessingShape" mc:Ignorable="w14 w15 wp14">
+<w:numbering xmlns:wpc="http://schemas.microsoft.com/office/word/2010/wordprocessingCanvas" xmlns:cx="http://schemas.microsoft.com/office/drawing/2014/chartex" xmlns:cx1="http://schemas.microsoft.com/office/drawing/2015/9/8/chartex" xmlns:cx2="http://schemas.microsoft.com/office/drawing/2015/10/21/chartex" xmlns:cx3="http://schemas.microsoft.com/office/drawing/2016/5/9/chartex" xmlns:cx4="http://schemas.microsoft.com/office/drawing/2016/5/10/chartex" xmlns:cx5="http://schemas.microsoft.com/office/drawing/2016/5/11/chartex" xmlns:cx6="http://schemas.microsoft.com/office/drawing/2016/5/12/chartex" xmlns:cx7="http://schemas.microsoft.com/office/drawing/2016/5/13/chartex" xmlns:cx8="http://schemas.microsoft.com/office/drawing/2016/5/14/chartex" xmlns:mc="http://schemas.openxmlformats.org/markup-compatibility/2006" xmlns:aink="http://schemas.microsoft.com/office/drawing/2016/ink" xmlns:am3d="http://schemas.microsoft.com/office/drawing/2017/model3d" xmlns:o="urn:schemas-microsoft-com:office:office" xmlns:r="http://schemas.openxmlformats.org/officeDocument/2006/relationships" xmlns:m="http://schemas.openxmlformats.org/officeDocument/2006/math" xmlns:v="urn:schemas-microsoft-com:vml" xmlns:wp14="http://schemas.microsoft.com/office/word/2010/wordprocessingDrawing" xmlns:wp="http://schemas.openxmlformats.org/drawingml/2006/wordprocessingDrawing" xmlns:w10="urn:schemas-microsoft-com:office:word" xmlns:w="http://schemas.openxmlformats.org/wordprocessingml/2006/main" xmlns:w14="http://schemas.microsoft.com/office/word/2010/wordml" xmlns:w15="http://schemas.microsoft.com/office/word/2012/wordml" xmlns:w16cid="http://schemas.microsoft.com/office/word/2016/wordml/cid" xmlns:w16se="http://schemas.microsoft.com/office/word/2015/wordml/symex" xmlns:wpg="http://schemas.microsoft.com/office/word/2010/wordprocessingGroup" xmlns:wpi="http://schemas.microsoft.com/office/word/2010/wordprocessingInk" xmlns:wne="http://schemas.microsoft.com/office/word/2006/wordml" xmlns:wps="http://schemas.microsoft.com/office/word/2010/wordprocessingShape" mc:Ignorable="w14 w15 w16se w16cid wp14">
   <w:abstractNum w:abstractNumId="0" w15:restartNumberingAfterBreak="0">
     <w:nsid w:val="3D69299D"/>
     <w:multiLevelType w:val="hybridMultilevel"/>
@@ -238,14 +997,130 @@
       </w:rPr>
     </w:lvl>
   </w:abstractNum>
+  <w:abstractNum w:abstractNumId="1" w15:restartNumberingAfterBreak="0">
+    <w:nsid w:val="694B3788"/>
+    <w:multiLevelType w:val="hybridMultilevel"/>
+    <w:tmpl w:val="2E361ACA"/>
+    <w:lvl w:ilvl="0" w:tplc="04090005">
+      <w:start w:val="1"/>
+      <w:numFmt w:val="bullet"/>
+      <w:lvlText w:val=""/>
+      <w:lvlJc w:val="left"/>
+      <w:pPr>
+        <w:ind w:left="1440" w:hanging="360"/>
+      </w:pPr>
+      <w:rPr>
+        <w:rFonts w:ascii="Wingdings" w:hAnsi="Wingdings" w:hint="default"/>
+      </w:rPr>
+    </w:lvl>
+    <w:lvl w:ilvl="1" w:tplc="04090003" w:tentative="1">
+      <w:start w:val="1"/>
+      <w:numFmt w:val="bullet"/>
+      <w:lvlText w:val="o"/>
+      <w:lvlJc w:val="left"/>
+      <w:pPr>
+        <w:ind w:left="2160" w:hanging="360"/>
+      </w:pPr>
+      <w:rPr>
+        <w:rFonts w:ascii="Courier New" w:hAnsi="Courier New" w:cs="Courier New" w:hint="default"/>
+      </w:rPr>
+    </w:lvl>
+    <w:lvl w:ilvl="2" w:tplc="04090005" w:tentative="1">
+      <w:start w:val="1"/>
+      <w:numFmt w:val="bullet"/>
+      <w:lvlText w:val=""/>
+      <w:lvlJc w:val="left"/>
+      <w:pPr>
+        <w:ind w:left="2880" w:hanging="360"/>
+      </w:pPr>
+      <w:rPr>
+        <w:rFonts w:ascii="Wingdings" w:hAnsi="Wingdings" w:cs="Wingdings" w:hint="default"/>
+      </w:rPr>
+    </w:lvl>
+    <w:lvl w:ilvl="3" w:tplc="04090001" w:tentative="1">
+      <w:start w:val="1"/>
+      <w:numFmt w:val="bullet"/>
+      <w:lvlText w:val=""/>
+      <w:lvlJc w:val="left"/>
+      <w:pPr>
+        <w:ind w:left="3600" w:hanging="360"/>
+      </w:pPr>
+      <w:rPr>
+        <w:rFonts w:ascii="Symbol" w:hAnsi="Symbol" w:cs="Symbol" w:hint="default"/>
+      </w:rPr>
+    </w:lvl>
+    <w:lvl w:ilvl="4" w:tplc="04090003" w:tentative="1">
+      <w:start w:val="1"/>
+      <w:numFmt w:val="bullet"/>
+      <w:lvlText w:val="o"/>
+      <w:lvlJc w:val="left"/>
+      <w:pPr>
+        <w:ind w:left="4320" w:hanging="360"/>
+      </w:pPr>
+      <w:rPr>
+        <w:rFonts w:ascii="Courier New" w:hAnsi="Courier New" w:cs="Courier New" w:hint="default"/>
+      </w:rPr>
+    </w:lvl>
+    <w:lvl w:ilvl="5" w:tplc="04090005" w:tentative="1">
+      <w:start w:val="1"/>
+      <w:numFmt w:val="bullet"/>
+      <w:lvlText w:val=""/>
+      <w:lvlJc w:val="left"/>
+      <w:pPr>
+        <w:ind w:left="5040" w:hanging="360"/>
+      </w:pPr>
+      <w:rPr>
+        <w:rFonts w:ascii="Wingdings" w:hAnsi="Wingdings" w:cs="Wingdings" w:hint="default"/>
+      </w:rPr>
+    </w:lvl>
+    <w:lvl w:ilvl="6" w:tplc="04090001" w:tentative="1">
+      <w:start w:val="1"/>
+      <w:numFmt w:val="bullet"/>
+      <w:lvlText w:val=""/>
+      <w:lvlJc w:val="left"/>
+      <w:pPr>
+        <w:ind w:left="5760" w:hanging="360"/>
+      </w:pPr>
+      <w:rPr>
+        <w:rFonts w:ascii="Symbol" w:hAnsi="Symbol" w:cs="Symbol" w:hint="default"/>
+      </w:rPr>
+    </w:lvl>
+    <w:lvl w:ilvl="7" w:tplc="04090003" w:tentative="1">
+      <w:start w:val="1"/>
+      <w:numFmt w:val="bullet"/>
+      <w:lvlText w:val="o"/>
+      <w:lvlJc w:val="left"/>
+      <w:pPr>
+        <w:ind w:left="6480" w:hanging="360"/>
+      </w:pPr>
+      <w:rPr>
+        <w:rFonts w:ascii="Courier New" w:hAnsi="Courier New" w:cs="Courier New" w:hint="default"/>
+      </w:rPr>
+    </w:lvl>
+    <w:lvl w:ilvl="8" w:tplc="04090005" w:tentative="1">
+      <w:start w:val="1"/>
+      <w:numFmt w:val="bullet"/>
+      <w:lvlText w:val=""/>
+      <w:lvlJc w:val="left"/>
+      <w:pPr>
+        <w:ind w:left="7200" w:hanging="360"/>
+      </w:pPr>
+      <w:rPr>
+        <w:rFonts w:ascii="Wingdings" w:hAnsi="Wingdings" w:cs="Wingdings" w:hint="default"/>
+      </w:rPr>
+    </w:lvl>
+  </w:abstractNum>
   <w:num w:numId="1">
     <w:abstractNumId w:val="0"/>
+  </w:num>
+  <w:num w:numId="2">
+    <w:abstractNumId w:val="1"/>
   </w:num>
 </w:numbering>
 </file>
 
 <file path=word/styles.xml><?xml version="1.0" encoding="utf-8"?>
-<w:styles xmlns:mc="http://schemas.openxmlformats.org/markup-compatibility/2006" xmlns:r="http://schemas.openxmlformats.org/officeDocument/2006/relationships" xmlns:w="http://schemas.openxmlformats.org/wordprocessingml/2006/main" xmlns:w14="http://schemas.microsoft.com/office/word/2010/wordml" xmlns:w15="http://schemas.microsoft.com/office/word/2012/wordml" mc:Ignorable="w14 w15">
+<w:styles xmlns:mc="http://schemas.openxmlformats.org/markup-compatibility/2006" xmlns:r="http://schemas.openxmlformats.org/officeDocument/2006/relationships" xmlns:w="http://schemas.openxmlformats.org/wordprocessingml/2006/main" xmlns:w14="http://schemas.microsoft.com/office/word/2010/wordml" xmlns:w15="http://schemas.microsoft.com/office/word/2012/wordml" xmlns:w16cid="http://schemas.microsoft.com/office/word/2016/wordml/cid" xmlns:w16se="http://schemas.microsoft.com/office/word/2015/wordml/symex" mc:Ignorable="w14 w15 w16se w16cid">
   <w:docDefaults>
     <w:rPrDefault>
       <w:rPr>
@@ -261,7 +1136,7 @@
       </w:pPr>
     </w:pPrDefault>
   </w:docDefaults>
-  <w:latentStyles w:defLockedState="0" w:defUIPriority="99" w:defSemiHidden="0" w:defUnhideWhenUsed="0" w:defQFormat="0" w:count="371">
+  <w:latentStyles w:defLockedState="0" w:defUIPriority="99" w:defSemiHidden="0" w:defUnhideWhenUsed="0" w:defQFormat="0" w:count="376">
     <w:lsdException w:name="Normal" w:uiPriority="0" w:qFormat="1"/>
     <w:lsdException w:name="heading 1" w:uiPriority="9" w:qFormat="1"/>
     <w:lsdException w:name="heading 2" w:semiHidden="1" w:uiPriority="9" w:unhideWhenUsed="1" w:qFormat="1"/>
@@ -367,7 +1242,6 @@
     <w:lsdException w:name="HTML Sample" w:semiHidden="1" w:unhideWhenUsed="1"/>
     <w:lsdException w:name="HTML Typewriter" w:semiHidden="1" w:unhideWhenUsed="1"/>
     <w:lsdException w:name="HTML Variable" w:semiHidden="1" w:unhideWhenUsed="1"/>
-    <w:lsdException w:name="Normal Table" w:semiHidden="1" w:unhideWhenUsed="1"/>
     <w:lsdException w:name="annotation subject" w:semiHidden="1" w:unhideWhenUsed="1"/>
     <w:lsdException w:name="No List" w:semiHidden="1" w:unhideWhenUsed="1"/>
     <w:lsdException w:name="Outline List 1" w:semiHidden="1" w:unhideWhenUsed="1"/>
@@ -410,11 +1284,8 @@
     <w:lsdException w:name="Table Contemporary" w:semiHidden="1" w:unhideWhenUsed="1"/>
     <w:lsdException w:name="Table Elegant" w:semiHidden="1" w:unhideWhenUsed="1"/>
     <w:lsdException w:name="Table Professional" w:semiHidden="1" w:unhideWhenUsed="1"/>
-    <w:lsdException w:name="Table Subtle 1" w:semiHidden="1" w:unhideWhenUsed="1"/>
     <w:lsdException w:name="Table Subtle 2" w:semiHidden="1" w:unhideWhenUsed="1"/>
     <w:lsdException w:name="Table Web 1" w:semiHidden="1" w:unhideWhenUsed="1"/>
-    <w:lsdException w:name="Table Web 2" w:semiHidden="1" w:unhideWhenUsed="1"/>
-    <w:lsdException w:name="Table Web 3" w:semiHidden="1" w:unhideWhenUsed="1"/>
     <w:lsdException w:name="Balloon Text" w:semiHidden="1" w:unhideWhenUsed="1"/>
     <w:lsdException w:name="Table Grid" w:uiPriority="39"/>
     <w:lsdException w:name="Table Theme" w:semiHidden="1" w:unhideWhenUsed="1"/>
@@ -633,6 +1504,11 @@
     <w:lsdException w:name="List Table 5 Dark Accent 6" w:uiPriority="50"/>
     <w:lsdException w:name="List Table 6 Colorful Accent 6" w:uiPriority="51"/>
     <w:lsdException w:name="List Table 7 Colorful Accent 6" w:uiPriority="52"/>
+    <w:lsdException w:name="Mention" w:semiHidden="1" w:unhideWhenUsed="1"/>
+    <w:lsdException w:name="Smart Hyperlink" w:semiHidden="1" w:unhideWhenUsed="1"/>
+    <w:lsdException w:name="Hashtag" w:semiHidden="1" w:unhideWhenUsed="1"/>
+    <w:lsdException w:name="Unresolved Mention" w:semiHidden="1" w:unhideWhenUsed="1"/>
+    <w:lsdException w:name="Smart Link" w:semiHidden="1" w:unhideWhenUsed="1"/>
   </w:latentStyles>
   <w:style w:type="paragraph" w:default="1" w:styleId="Normal">
     <w:name w:val="Normal"/>

</xml_diff>

<commit_message>
added second secondary EDA
</commit_message>
<xml_diff>
--- a/DataSets/EDA/EDA.docx
+++ b/DataSets/EDA/EDA.docx
@@ -1,6 +1,6 @@
 
 <file path=word/document.xml><?xml version="1.0" encoding="utf-8"?>
-<w:document xmlns:wpc="http://schemas.microsoft.com/office/word/2010/wordprocessingCanvas" xmlns:cx="http://schemas.microsoft.com/office/drawing/2014/chartex" xmlns:cx1="http://schemas.microsoft.com/office/drawing/2015/9/8/chartex" xmlns:cx2="http://schemas.microsoft.com/office/drawing/2015/10/21/chartex" xmlns:cx3="http://schemas.microsoft.com/office/drawing/2016/5/9/chartex" xmlns:cx4="http://schemas.microsoft.com/office/drawing/2016/5/10/chartex" xmlns:cx5="http://schemas.microsoft.com/office/drawing/2016/5/11/chartex" xmlns:cx6="http://schemas.microsoft.com/office/drawing/2016/5/12/chartex" xmlns:cx7="http://schemas.microsoft.com/office/drawing/2016/5/13/chartex" xmlns:cx8="http://schemas.microsoft.com/office/drawing/2016/5/14/chartex" xmlns:mc="http://schemas.openxmlformats.org/markup-compatibility/2006" xmlns:aink="http://schemas.microsoft.com/office/drawing/2016/ink" xmlns:am3d="http://schemas.microsoft.com/office/drawing/2017/model3d" xmlns:o="urn:schemas-microsoft-com:office:office" xmlns:r="http://schemas.openxmlformats.org/officeDocument/2006/relationships" xmlns:m="http://schemas.openxmlformats.org/officeDocument/2006/math" xmlns:v="urn:schemas-microsoft-com:vml" xmlns:wp14="http://schemas.microsoft.com/office/word/2010/wordprocessingDrawing" xmlns:wp="http://schemas.openxmlformats.org/drawingml/2006/wordprocessingDrawing" xmlns:w10="urn:schemas-microsoft-com:office:word" xmlns:w="http://schemas.openxmlformats.org/wordprocessingml/2006/main" xmlns:w14="http://schemas.microsoft.com/office/word/2010/wordml" xmlns:w15="http://schemas.microsoft.com/office/word/2012/wordml" xmlns:w16cid="http://schemas.microsoft.com/office/word/2016/wordml/cid" xmlns:w16se="http://schemas.microsoft.com/office/word/2015/wordml/symex" xmlns:wpg="http://schemas.microsoft.com/office/word/2010/wordprocessingGroup" xmlns:wpi="http://schemas.microsoft.com/office/word/2010/wordprocessingInk" xmlns:wne="http://schemas.microsoft.com/office/word/2006/wordml" xmlns:wps="http://schemas.microsoft.com/office/word/2010/wordprocessingShape" mc:Ignorable="w14 w15 w16se w16cid wp14">
+<w:document xmlns:wpc="http://schemas.microsoft.com/office/word/2010/wordprocessingCanvas" xmlns:mc="http://schemas.openxmlformats.org/markup-compatibility/2006" xmlns:o="urn:schemas-microsoft-com:office:office" xmlns:r="http://schemas.openxmlformats.org/officeDocument/2006/relationships" xmlns:m="http://schemas.openxmlformats.org/officeDocument/2006/math" xmlns:v="urn:schemas-microsoft-com:vml" xmlns:wp14="http://schemas.microsoft.com/office/word/2010/wordprocessingDrawing" xmlns:wp="http://schemas.openxmlformats.org/drawingml/2006/wordprocessingDrawing" xmlns:w10="urn:schemas-microsoft-com:office:word" xmlns:w="http://schemas.openxmlformats.org/wordprocessingml/2006/main" xmlns:w14="http://schemas.microsoft.com/office/word/2010/wordml" xmlns:w15="http://schemas.microsoft.com/office/word/2012/wordml" xmlns:wpg="http://schemas.microsoft.com/office/word/2010/wordprocessingGroup" xmlns:wpi="http://schemas.microsoft.com/office/word/2010/wordprocessingInk" xmlns:wne="http://schemas.microsoft.com/office/word/2006/wordml" xmlns:wps="http://schemas.microsoft.com/office/word/2010/wordprocessingShape" mc:Ignorable="w14 w15 wp14">
   <w:body>
     <w:p>
       <w:pPr>
@@ -51,15 +51,7 @@
         </w:numPr>
       </w:pPr>
       <w:r>
-        <w:t xml:space="preserve">We have 296 rows which means 296 countries information, which means there is information for both countries and sub regions in the countries. So we are filtering the rows which only have country </w:t>
-      </w:r>
-      <w:proofErr w:type="gramStart"/>
-      <w:r>
-        <w:t>code(</w:t>
-      </w:r>
-      <w:proofErr w:type="gramEnd"/>
-      <w:r>
-        <w:t>which means the rows which have country codes are countries and rest all are sub-regions)</w:t>
+        <w:t>We have 296 rows which means 296 countries information, which means there is information for both countries and sub regions in the countries. So we are filtering the rows which only have country code(which means the rows which have country codes are countries and rest all are sub-regions)</w:t>
       </w:r>
     </w:p>
     <w:p>
@@ -71,29 +63,13 @@
         </w:numPr>
       </w:pPr>
       <w:r>
-        <w:t xml:space="preserve">Removed the rows where there are missing values in the target variable. As algorithms like KNN </w:t>
-      </w:r>
-      <w:proofErr w:type="spellStart"/>
-      <w:r>
-        <w:t>can</w:t>
+        <w:t>Removed the rows where there are missing values in the target variable. As algorithms like KNN can</w:t>
       </w:r>
       <w:r>
         <w:t>not</w:t>
       </w:r>
       <w:r>
-        <w:t>t</w:t>
-      </w:r>
-      <w:proofErr w:type="spellEnd"/>
-      <w:r>
-        <w:t xml:space="preserve"> </w:t>
-      </w:r>
-      <w:proofErr w:type="gramStart"/>
-      <w:r>
-        <w:t>handle(</w:t>
-      </w:r>
-      <w:proofErr w:type="gramEnd"/>
-      <w:r>
-        <w:t>to my knowledge).</w:t>
+        <w:t xml:space="preserve"> handle(to my knowledge).</w:t>
       </w:r>
     </w:p>
     <w:p>
@@ -129,15 +105,7 @@
         </w:numPr>
       </w:pPr>
       <w:r>
-        <w:t xml:space="preserve">Now, refactored the country and </w:t>
-      </w:r>
-      <w:proofErr w:type="spellStart"/>
-      <w:r>
-        <w:t>country_code</w:t>
-      </w:r>
-      <w:proofErr w:type="spellEnd"/>
-      <w:r>
-        <w:t xml:space="preserve"> columns.</w:t>
+        <w:t>Now, refactored the country and country_code columns.</w:t>
       </w:r>
     </w:p>
     <w:p>
@@ -167,15 +135,7 @@
         <w:t>('poverty_gap','public_health_exp','malnutrition_death_rates','Infant_mortality_rate','GDP_per_capita',</w:t>
       </w:r>
       <w:r>
-        <w:t>'annual_health_care_per_capita') to the target -'</w:t>
-      </w:r>
-      <w:proofErr w:type="spellStart"/>
-      <w:r>
-        <w:t>homicide_Rate</w:t>
-      </w:r>
-      <w:proofErr w:type="spellEnd"/>
-      <w:r>
-        <w:t>'</w:t>
+        <w:t>'annual_health_care_per_capita') to the target -'homicide_Rate'</w:t>
       </w:r>
       <w:r>
         <w:t>.</w:t>
@@ -339,74 +299,7 @@
         <w:jc w:val="both"/>
       </w:pPr>
       <w:r>
-        <w:t>To f</w:t>
-      </w:r>
-      <w:r>
-        <w:t>il</w:t>
-      </w:r>
-      <w:r>
-        <w:t xml:space="preserve">l the missing values of </w:t>
-      </w:r>
-      <w:r>
-        <w:t>our first secondary data we</w:t>
-      </w:r>
-      <w:r>
-        <w:t xml:space="preserve"> assume</w:t>
-      </w:r>
-      <w:r>
-        <w:t>d</w:t>
-      </w:r>
-      <w:r>
-        <w:t xml:space="preserve"> that t</w:t>
-      </w:r>
-      <w:r>
-        <w:t xml:space="preserve">he data from </w:t>
-      </w:r>
-      <w:proofErr w:type="spellStart"/>
-      <w:r>
-        <w:t>prevois</w:t>
-      </w:r>
-      <w:proofErr w:type="spellEnd"/>
-      <w:r>
-        <w:t xml:space="preserve"> years (before 2012) has not changed since the past registration. For the </w:t>
-      </w:r>
-      <w:proofErr w:type="spellStart"/>
-      <w:r>
-        <w:t>female_manager</w:t>
-      </w:r>
-      <w:proofErr w:type="spellEnd"/>
-      <w:r>
-        <w:t xml:space="preserve"> for instance if </w:t>
-      </w:r>
-      <w:r>
-        <w:t xml:space="preserve">we </w:t>
-      </w:r>
-      <w:r>
-        <w:t xml:space="preserve">don’t </w:t>
-      </w:r>
-      <w:r>
-        <w:t>have</w:t>
-      </w:r>
-      <w:r>
-        <w:t xml:space="preserve"> </w:t>
-      </w:r>
-      <w:r>
-        <w:t xml:space="preserve">the </w:t>
-      </w:r>
-      <w:r>
-        <w:t>value of 2012,</w:t>
-      </w:r>
-      <w:r>
-        <w:t xml:space="preserve"> </w:t>
-      </w:r>
-      <w:r>
-        <w:t xml:space="preserve">we take </w:t>
-      </w:r>
-      <w:r>
-        <w:t>the previous value registered</w:t>
-      </w:r>
-      <w:r>
-        <w:t xml:space="preserve">. Afterwards, we have assumed that is fine to take the data from the direct next year (2013 or 2014). </w:t>
+        <w:t xml:space="preserve">To fill the missing values of our first secondary data we assumed that the data from prevois years (before 2012) has not changed since the past registration. For the female_manager for instance if we don’t have the value of 2012, we take the previous value registered. Afterwards, we have assumed that is fine to take the data from the direct next year (2013 or 2014). </w:t>
       </w:r>
     </w:p>
     <w:p>
@@ -421,15 +314,7 @@
         <w:t xml:space="preserve">predicators and the primary data. I figured that </w:t>
       </w:r>
       <w:r>
-        <w:t>"</w:t>
-      </w:r>
-      <w:proofErr w:type="spellStart"/>
-      <w:r>
-        <w:t>Female_senior_and_middle_management_position</w:t>
-      </w:r>
-      <w:proofErr w:type="spellEnd"/>
-      <w:r>
-        <w:t>"</w:t>
+        <w:t>"Female_senior_and_middle_management_position"</w:t>
       </w:r>
       <w:r>
         <w:t xml:space="preserve"> predicator has very low amount of countries in common with the primary </w:t>
@@ -441,49 +326,19 @@
         <w:t xml:space="preserve"> so I decided to get rid of it</w:t>
       </w:r>
       <w:r>
-        <w:t xml:space="preserve"> because it obviously would not help since it’s</w:t>
-      </w:r>
-      <w:r>
-        <w:t xml:space="preserve"> impossible to assign a mean or the median of values to the missing values because the predicator can change drastically from one country to another</w:t>
-      </w:r>
-      <w:r>
-        <w:t xml:space="preserve">. We </w:t>
+        <w:t xml:space="preserve"> because it obviously would not help since it’s impossible to assign a mean or the median of values to the missing values because the predicator can change drastically from one country to another. We </w:t>
       </w:r>
       <w:r>
         <w:t xml:space="preserve">ended up with 116 countries in common with the primary data without missing values for </w:t>
       </w:r>
       <w:r>
-        <w:t>"</w:t>
-      </w:r>
-      <w:proofErr w:type="spellStart"/>
-      <w:r>
-        <w:t>youth_literacy_female</w:t>
-      </w:r>
-      <w:proofErr w:type="spellEnd"/>
-      <w:r>
-        <w:t>", "</w:t>
-      </w:r>
-      <w:proofErr w:type="spellStart"/>
-      <w:r>
-        <w:t>Women_in_parlements</w:t>
-      </w:r>
-      <w:proofErr w:type="spellEnd"/>
-      <w:r>
-        <w:t>"</w:t>
+        <w:t>"youth_literacy_female", "Women_in_parlements"</w:t>
       </w:r>
       <w:r>
         <w:t xml:space="preserve">, </w:t>
       </w:r>
       <w:r>
-        <w:t>"</w:t>
-      </w:r>
-      <w:proofErr w:type="spellStart"/>
-      <w:r>
-        <w:t>Firms_with_female_top_manager</w:t>
-      </w:r>
-      <w:proofErr w:type="spellEnd"/>
-      <w:r>
-        <w:t>"</w:t>
+        <w:t>"Firms_with_female_top_manager"</w:t>
       </w:r>
       <w:r>
         <w:t xml:space="preserve"> that are our final first secondary predicators.</w:t>
@@ -519,6 +374,9 @@
         <w:pStyle w:val="ListParagraph"/>
       </w:pPr>
       <w:r>
+        <w:rPr>
+          <w:noProof/>
+        </w:rPr>
         <w:drawing>
           <wp:inline distT="0" distB="0" distL="0" distR="0" wp14:anchorId="26C6E55D" wp14:editId="13C0C1FB">
             <wp:extent cx="3549689" cy="2275063"/>
@@ -561,6 +419,9 @@
         <w:pStyle w:val="ListParagraph"/>
       </w:pPr>
       <w:r>
+        <w:rPr>
+          <w:noProof/>
+        </w:rPr>
         <w:lastRenderedPageBreak/>
         <w:drawing>
           <wp:inline distT="0" distB="0" distL="0" distR="0" wp14:anchorId="2EA39C58" wp14:editId="7B7CA185">
@@ -604,15 +465,7 @@
         <w:pStyle w:val="ListParagraph"/>
       </w:pPr>
       <w:r>
-        <w:t xml:space="preserve">As you can </w:t>
-      </w:r>
-      <w:proofErr w:type="gramStart"/>
-      <w:r>
-        <w:t>see</w:t>
-      </w:r>
-      <w:proofErr w:type="gramEnd"/>
-      <w:r>
-        <w:t xml:space="preserve"> we have some outliers around 58, </w:t>
+        <w:t xml:space="preserve">As you can see we have some outliers around 58, </w:t>
       </w:r>
       <w:r>
         <w:rPr>
@@ -637,6 +490,9 @@
         </w:rPr>
       </w:pPr>
       <w:r>
+        <w:rPr>
+          <w:noProof/>
+        </w:rPr>
         <w:drawing>
           <wp:inline distT="0" distB="0" distL="0" distR="0" wp14:anchorId="45CD4C65" wp14:editId="79C58147">
             <wp:extent cx="3600805" cy="2225498"/>
@@ -680,6 +536,9 @@
         <w:t xml:space="preserve"> </w:t>
       </w:r>
       <w:r>
+        <w:rPr>
+          <w:noProof/>
+        </w:rPr>
         <w:drawing>
           <wp:inline distT="0" distB="0" distL="0" distR="0" wp14:anchorId="6A039A29" wp14:editId="1F2ADAFE">
             <wp:extent cx="3601660" cy="2294519"/>
@@ -722,15 +581,7 @@
         <w:pStyle w:val="ListParagraph"/>
       </w:pPr>
       <w:r>
-        <w:t xml:space="preserve">As you can </w:t>
-      </w:r>
-      <w:proofErr w:type="gramStart"/>
-      <w:r>
-        <w:t>see</w:t>
-      </w:r>
-      <w:proofErr w:type="gramEnd"/>
-      <w:r>
-        <w:t xml:space="preserve"> we have some outliers around 58, </w:t>
+        <w:t xml:space="preserve">As you can see we have some outliers around 58, </w:t>
       </w:r>
       <w:r>
         <w:rPr>
@@ -752,6 +603,9 @@
         <w:pStyle w:val="ListParagraph"/>
       </w:pPr>
       <w:r>
+        <w:rPr>
+          <w:noProof/>
+        </w:rPr>
         <w:lastRenderedPageBreak/>
         <w:drawing>
           <wp:inline distT="0" distB="0" distL="0" distR="0" wp14:anchorId="4A135084" wp14:editId="0A548FD0">
@@ -800,6 +654,9 @@
         <w:pStyle w:val="ListParagraph"/>
       </w:pPr>
       <w:r>
+        <w:rPr>
+          <w:noProof/>
+        </w:rPr>
         <w:drawing>
           <wp:inline distT="0" distB="0" distL="0" distR="0" wp14:anchorId="4AC414E4" wp14:editId="04B9FCA4">
             <wp:extent cx="3950122" cy="2493302"/>
@@ -842,15 +699,7 @@
         <w:pStyle w:val="ListParagraph"/>
       </w:pPr>
       <w:r>
-        <w:t xml:space="preserve">As you can </w:t>
-      </w:r>
-      <w:proofErr w:type="gramStart"/>
-      <w:r>
-        <w:t>see</w:t>
-      </w:r>
-      <w:proofErr w:type="gramEnd"/>
-      <w:r>
-        <w:t xml:space="preserve"> we have some outliers around 58, </w:t>
+        <w:t xml:space="preserve">As you can see we have some outliers around 58, </w:t>
       </w:r>
       <w:r>
         <w:rPr>
@@ -871,6 +720,165 @@
       <w:pPr>
         <w:pStyle w:val="ListParagraph"/>
       </w:pPr>
+    </w:p>
+    <w:p>
+      <w:pPr>
+        <w:pStyle w:val="ListParagraph"/>
+      </w:pPr>
+    </w:p>
+    <w:p>
+      <w:pPr>
+        <w:pStyle w:val="ListParagraph"/>
+      </w:pPr>
+    </w:p>
+    <w:p>
+      <w:pPr>
+        <w:pStyle w:val="ListParagraph"/>
+      </w:pPr>
+    </w:p>
+    <w:p>
+      <w:pPr>
+        <w:pStyle w:val="ListParagraph"/>
+      </w:pPr>
+    </w:p>
+    <w:p>
+      <w:pPr>
+        <w:pStyle w:val="ListParagraph"/>
+      </w:pPr>
+    </w:p>
+    <w:p>
+      <w:pPr>
+        <w:pStyle w:val="ListParagraph"/>
+      </w:pPr>
+    </w:p>
+    <w:p>
+      <w:pPr>
+        <w:pStyle w:val="ListParagraph"/>
+      </w:pPr>
+    </w:p>
+    <w:p>
+      <w:pPr>
+        <w:pStyle w:val="ListParagraph"/>
+      </w:pPr>
+    </w:p>
+    <w:p>
+      <w:pPr>
+        <w:pStyle w:val="ListParagraph"/>
+      </w:pPr>
+    </w:p>
+    <w:p>
+      <w:pPr>
+        <w:pStyle w:val="ListParagraph"/>
+      </w:pPr>
+    </w:p>
+    <w:p>
+      <w:pPr>
+        <w:pStyle w:val="ListParagraph"/>
+      </w:pPr>
+    </w:p>
+    <w:p>
+      <w:pPr>
+        <w:pStyle w:val="ListParagraph"/>
+      </w:pPr>
+    </w:p>
+    <w:p>
+      <w:pPr>
+        <w:pStyle w:val="ListParagraph"/>
+      </w:pPr>
+    </w:p>
+    <w:p>
+      <w:pPr>
+        <w:pStyle w:val="ListParagraph"/>
+      </w:pPr>
+    </w:p>
+    <w:p>
+      <w:pPr>
+        <w:pStyle w:val="Heading1"/>
+      </w:pPr>
+      <w:r>
+        <w:lastRenderedPageBreak/>
+        <w:t>Secondary EDA:</w:t>
+      </w:r>
+    </w:p>
+    <w:p>
+      <w:pPr>
+        <w:pStyle w:val="ListParagraph"/>
+        <w:numPr>
+          <w:ilvl w:val="0"/>
+          <w:numId w:val="3"/>
+        </w:numPr>
+      </w:pPr>
+      <w:r>
+        <w:t>Filtered out the rows which are not having any country code.</w:t>
+      </w:r>
+    </w:p>
+    <w:p>
+      <w:pPr>
+        <w:pStyle w:val="ListParagraph"/>
+        <w:numPr>
+          <w:ilvl w:val="0"/>
+          <w:numId w:val="3"/>
+        </w:numPr>
+      </w:pPr>
+      <w:r>
+        <w:t>Removed the rows in which there is NA’s in the target variable.</w:t>
+      </w:r>
+    </w:p>
+    <w:p>
+      <w:pPr>
+        <w:pStyle w:val="ListParagraph"/>
+        <w:numPr>
+          <w:ilvl w:val="0"/>
+          <w:numId w:val="3"/>
+        </w:numPr>
+      </w:pPr>
+      <w:r>
+        <w:t>After doing this, we have replaced the NA’s in governme</w:t>
+      </w:r>
+      <w:r>
+        <w:t>n</w:t>
+      </w:r>
+      <w:r>
+        <w:t>t_expenditure by its mean, since there are no outliers.</w:t>
+      </w:r>
+    </w:p>
+    <w:p>
+      <w:pPr>
+        <w:pStyle w:val="ListParagraph"/>
+        <w:numPr>
+          <w:ilvl w:val="0"/>
+          <w:numId w:val="3"/>
+        </w:numPr>
+      </w:pPr>
+      <w:r>
+        <w:t>Gross_enroll_primary indicator missing values are replaced by its median.</w:t>
+      </w:r>
+    </w:p>
+    <w:p>
+      <w:pPr>
+        <w:pStyle w:val="ListParagraph"/>
+        <w:numPr>
+          <w:ilvl w:val="0"/>
+          <w:numId w:val="3"/>
+        </w:numPr>
+      </w:pPr>
+      <w:r>
+        <w:t>Gross_enrol_secondary indicator missing values are replaced my mean under the assumption that the corresponding primary enrollment has pretty good ratio, and the min enrollment ratio is 80% and the mean of gross_Enroll_secondary(excluding NA) is also around 80. So under this assumption we have replaced by mean.</w:t>
+      </w:r>
+    </w:p>
+    <w:p>
+      <w:pPr>
+        <w:pStyle w:val="ListParagraph"/>
+        <w:numPr>
+          <w:ilvl w:val="0"/>
+          <w:numId w:val="3"/>
+        </w:numPr>
+      </w:pPr>
+      <w:r>
+        <w:t>Lower secondary completion rate is also replaced by its mean(excluding NA), because of the above assumption. Since enrollment is replaced by min 80% , completion rate would be less than or equal to that. Since mean is satisfying that condition considered this.</w:t>
+      </w:r>
+      <w:bookmarkStart w:id="0" w:name="_GoBack"/>
+      <w:bookmarkEnd w:id="0"/>
     </w:p>
     <w:sectPr>
       <w:pgSz w:w="12240" w:h="15840"/>
@@ -883,8 +891,121 @@
 </file>
 
 <file path=word/numbering.xml><?xml version="1.0" encoding="utf-8"?>
-<w:numbering xmlns:wpc="http://schemas.microsoft.com/office/word/2010/wordprocessingCanvas" xmlns:cx="http://schemas.microsoft.com/office/drawing/2014/chartex" xmlns:cx1="http://schemas.microsoft.com/office/drawing/2015/9/8/chartex" xmlns:cx2="http://schemas.microsoft.com/office/drawing/2015/10/21/chartex" xmlns:cx3="http://schemas.microsoft.com/office/drawing/2016/5/9/chartex" xmlns:cx4="http://schemas.microsoft.com/office/drawing/2016/5/10/chartex" xmlns:cx5="http://schemas.microsoft.com/office/drawing/2016/5/11/chartex" xmlns:cx6="http://schemas.microsoft.com/office/drawing/2016/5/12/chartex" xmlns:cx7="http://schemas.microsoft.com/office/drawing/2016/5/13/chartex" xmlns:cx8="http://schemas.microsoft.com/office/drawing/2016/5/14/chartex" xmlns:mc="http://schemas.openxmlformats.org/markup-compatibility/2006" xmlns:aink="http://schemas.microsoft.com/office/drawing/2016/ink" xmlns:am3d="http://schemas.microsoft.com/office/drawing/2017/model3d" xmlns:o="urn:schemas-microsoft-com:office:office" xmlns:r="http://schemas.openxmlformats.org/officeDocument/2006/relationships" xmlns:m="http://schemas.openxmlformats.org/officeDocument/2006/math" xmlns:v="urn:schemas-microsoft-com:vml" xmlns:wp14="http://schemas.microsoft.com/office/word/2010/wordprocessingDrawing" xmlns:wp="http://schemas.openxmlformats.org/drawingml/2006/wordprocessingDrawing" xmlns:w10="urn:schemas-microsoft-com:office:word" xmlns:w="http://schemas.openxmlformats.org/wordprocessingml/2006/main" xmlns:w14="http://schemas.microsoft.com/office/word/2010/wordml" xmlns:w15="http://schemas.microsoft.com/office/word/2012/wordml" xmlns:w16cid="http://schemas.microsoft.com/office/word/2016/wordml/cid" xmlns:w16se="http://schemas.microsoft.com/office/word/2015/wordml/symex" xmlns:wpg="http://schemas.microsoft.com/office/word/2010/wordprocessingGroup" xmlns:wpi="http://schemas.microsoft.com/office/word/2010/wordprocessingInk" xmlns:wne="http://schemas.microsoft.com/office/word/2006/wordml" xmlns:wps="http://schemas.microsoft.com/office/word/2010/wordprocessingShape" mc:Ignorable="w14 w15 w16se w16cid wp14">
+<w:numbering xmlns:wpc="http://schemas.microsoft.com/office/word/2010/wordprocessingCanvas" xmlns:mc="http://schemas.openxmlformats.org/markup-compatibility/2006" xmlns:o="urn:schemas-microsoft-com:office:office" xmlns:r="http://schemas.openxmlformats.org/officeDocument/2006/relationships" xmlns:m="http://schemas.openxmlformats.org/officeDocument/2006/math" xmlns:v="urn:schemas-microsoft-com:vml" xmlns:wp14="http://schemas.microsoft.com/office/word/2010/wordprocessingDrawing" xmlns:wp="http://schemas.openxmlformats.org/drawingml/2006/wordprocessingDrawing" xmlns:w10="urn:schemas-microsoft-com:office:word" xmlns:w="http://schemas.openxmlformats.org/wordprocessingml/2006/main" xmlns:w14="http://schemas.microsoft.com/office/word/2010/wordml" xmlns:w15="http://schemas.microsoft.com/office/word/2012/wordml" xmlns:wpg="http://schemas.microsoft.com/office/word/2010/wordprocessingGroup" xmlns:wpi="http://schemas.microsoft.com/office/word/2010/wordprocessingInk" xmlns:wne="http://schemas.microsoft.com/office/word/2006/wordml" xmlns:wps="http://schemas.microsoft.com/office/word/2010/wordprocessingShape" mc:Ignorable="w14 w15 wp14">
   <w:abstractNum w:abstractNumId="0" w15:restartNumberingAfterBreak="0">
+    <w:nsid w:val="2DB36455"/>
+    <w:multiLevelType w:val="hybridMultilevel"/>
+    <w:tmpl w:val="AAEA43D6"/>
+    <w:lvl w:ilvl="0" w:tplc="04090001">
+      <w:start w:val="1"/>
+      <w:numFmt w:val="bullet"/>
+      <w:lvlText w:val=""/>
+      <w:lvlJc w:val="left"/>
+      <w:pPr>
+        <w:ind w:left="720" w:hanging="360"/>
+      </w:pPr>
+      <w:rPr>
+        <w:rFonts w:ascii="Symbol" w:hAnsi="Symbol" w:hint="default"/>
+      </w:rPr>
+    </w:lvl>
+    <w:lvl w:ilvl="1" w:tplc="04090003" w:tentative="1">
+      <w:start w:val="1"/>
+      <w:numFmt w:val="bullet"/>
+      <w:lvlText w:val="o"/>
+      <w:lvlJc w:val="left"/>
+      <w:pPr>
+        <w:ind w:left="1440" w:hanging="360"/>
+      </w:pPr>
+      <w:rPr>
+        <w:rFonts w:ascii="Courier New" w:hAnsi="Courier New" w:cs="Courier New" w:hint="default"/>
+      </w:rPr>
+    </w:lvl>
+    <w:lvl w:ilvl="2" w:tplc="04090005" w:tentative="1">
+      <w:start w:val="1"/>
+      <w:numFmt w:val="bullet"/>
+      <w:lvlText w:val=""/>
+      <w:lvlJc w:val="left"/>
+      <w:pPr>
+        <w:ind w:left="2160" w:hanging="360"/>
+      </w:pPr>
+      <w:rPr>
+        <w:rFonts w:ascii="Wingdings" w:hAnsi="Wingdings" w:hint="default"/>
+      </w:rPr>
+    </w:lvl>
+    <w:lvl w:ilvl="3" w:tplc="04090001" w:tentative="1">
+      <w:start w:val="1"/>
+      <w:numFmt w:val="bullet"/>
+      <w:lvlText w:val=""/>
+      <w:lvlJc w:val="left"/>
+      <w:pPr>
+        <w:ind w:left="2880" w:hanging="360"/>
+      </w:pPr>
+      <w:rPr>
+        <w:rFonts w:ascii="Symbol" w:hAnsi="Symbol" w:hint="default"/>
+      </w:rPr>
+    </w:lvl>
+    <w:lvl w:ilvl="4" w:tplc="04090003" w:tentative="1">
+      <w:start w:val="1"/>
+      <w:numFmt w:val="bullet"/>
+      <w:lvlText w:val="o"/>
+      <w:lvlJc w:val="left"/>
+      <w:pPr>
+        <w:ind w:left="3600" w:hanging="360"/>
+      </w:pPr>
+      <w:rPr>
+        <w:rFonts w:ascii="Courier New" w:hAnsi="Courier New" w:cs="Courier New" w:hint="default"/>
+      </w:rPr>
+    </w:lvl>
+    <w:lvl w:ilvl="5" w:tplc="04090005" w:tentative="1">
+      <w:start w:val="1"/>
+      <w:numFmt w:val="bullet"/>
+      <w:lvlText w:val=""/>
+      <w:lvlJc w:val="left"/>
+      <w:pPr>
+        <w:ind w:left="4320" w:hanging="360"/>
+      </w:pPr>
+      <w:rPr>
+        <w:rFonts w:ascii="Wingdings" w:hAnsi="Wingdings" w:hint="default"/>
+      </w:rPr>
+    </w:lvl>
+    <w:lvl w:ilvl="6" w:tplc="04090001" w:tentative="1">
+      <w:start w:val="1"/>
+      <w:numFmt w:val="bullet"/>
+      <w:lvlText w:val=""/>
+      <w:lvlJc w:val="left"/>
+      <w:pPr>
+        <w:ind w:left="5040" w:hanging="360"/>
+      </w:pPr>
+      <w:rPr>
+        <w:rFonts w:ascii="Symbol" w:hAnsi="Symbol" w:hint="default"/>
+      </w:rPr>
+    </w:lvl>
+    <w:lvl w:ilvl="7" w:tplc="04090003" w:tentative="1">
+      <w:start w:val="1"/>
+      <w:numFmt w:val="bullet"/>
+      <w:lvlText w:val="o"/>
+      <w:lvlJc w:val="left"/>
+      <w:pPr>
+        <w:ind w:left="5760" w:hanging="360"/>
+      </w:pPr>
+      <w:rPr>
+        <w:rFonts w:ascii="Courier New" w:hAnsi="Courier New" w:cs="Courier New" w:hint="default"/>
+      </w:rPr>
+    </w:lvl>
+    <w:lvl w:ilvl="8" w:tplc="04090005" w:tentative="1">
+      <w:start w:val="1"/>
+      <w:numFmt w:val="bullet"/>
+      <w:lvlText w:val=""/>
+      <w:lvlJc w:val="left"/>
+      <w:pPr>
+        <w:ind w:left="6480" w:hanging="360"/>
+      </w:pPr>
+      <w:rPr>
+        <w:rFonts w:ascii="Wingdings" w:hAnsi="Wingdings" w:hint="default"/>
+      </w:rPr>
+    </w:lvl>
+  </w:abstractNum>
+  <w:abstractNum w:abstractNumId="1" w15:restartNumberingAfterBreak="0">
     <w:nsid w:val="3D69299D"/>
     <w:multiLevelType w:val="hybridMultilevel"/>
     <w:tmpl w:val="46664CA2"/>
@@ -997,7 +1118,7 @@
       </w:rPr>
     </w:lvl>
   </w:abstractNum>
-  <w:abstractNum w:abstractNumId="1" w15:restartNumberingAfterBreak="0">
+  <w:abstractNum w:abstractNumId="2" w15:restartNumberingAfterBreak="0">
     <w:nsid w:val="694B3788"/>
     <w:multiLevelType w:val="hybridMultilevel"/>
     <w:tmpl w:val="2E361ACA"/>
@@ -1111,16 +1232,19 @@
     </w:lvl>
   </w:abstractNum>
   <w:num w:numId="1">
-    <w:abstractNumId w:val="0"/>
+    <w:abstractNumId w:val="1"/>
   </w:num>
   <w:num w:numId="2">
-    <w:abstractNumId w:val="1"/>
+    <w:abstractNumId w:val="2"/>
+  </w:num>
+  <w:num w:numId="3">
+    <w:abstractNumId w:val="0"/>
   </w:num>
 </w:numbering>
 </file>
 
 <file path=word/styles.xml><?xml version="1.0" encoding="utf-8"?>
-<w:styles xmlns:mc="http://schemas.openxmlformats.org/markup-compatibility/2006" xmlns:r="http://schemas.openxmlformats.org/officeDocument/2006/relationships" xmlns:w="http://schemas.openxmlformats.org/wordprocessingml/2006/main" xmlns:w14="http://schemas.microsoft.com/office/word/2010/wordml" xmlns:w15="http://schemas.microsoft.com/office/word/2012/wordml" xmlns:w16cid="http://schemas.microsoft.com/office/word/2016/wordml/cid" xmlns:w16se="http://schemas.microsoft.com/office/word/2015/wordml/symex" mc:Ignorable="w14 w15 w16se w16cid">
+<w:styles xmlns:mc="http://schemas.openxmlformats.org/markup-compatibility/2006" xmlns:r="http://schemas.openxmlformats.org/officeDocument/2006/relationships" xmlns:w="http://schemas.openxmlformats.org/wordprocessingml/2006/main" xmlns:w14="http://schemas.microsoft.com/office/word/2010/wordml" xmlns:w15="http://schemas.microsoft.com/office/word/2012/wordml" mc:Ignorable="w14 w15">
   <w:docDefaults>
     <w:rPrDefault>
       <w:rPr>
@@ -1136,7 +1260,7 @@
       </w:pPr>
     </w:pPrDefault>
   </w:docDefaults>
-  <w:latentStyles w:defLockedState="0" w:defUIPriority="99" w:defSemiHidden="0" w:defUnhideWhenUsed="0" w:defQFormat="0" w:count="376">
+  <w:latentStyles w:defLockedState="0" w:defUIPriority="99" w:defSemiHidden="0" w:defUnhideWhenUsed="0" w:defQFormat="0" w:count="371">
     <w:lsdException w:name="Normal" w:uiPriority="0" w:qFormat="1"/>
     <w:lsdException w:name="heading 1" w:uiPriority="9" w:qFormat="1"/>
     <w:lsdException w:name="heading 2" w:semiHidden="1" w:uiPriority="9" w:unhideWhenUsed="1" w:qFormat="1"/>
@@ -1242,6 +1366,7 @@
     <w:lsdException w:name="HTML Sample" w:semiHidden="1" w:unhideWhenUsed="1"/>
     <w:lsdException w:name="HTML Typewriter" w:semiHidden="1" w:unhideWhenUsed="1"/>
     <w:lsdException w:name="HTML Variable" w:semiHidden="1" w:unhideWhenUsed="1"/>
+    <w:lsdException w:name="Normal Table" w:semiHidden="1" w:unhideWhenUsed="1"/>
     <w:lsdException w:name="annotation subject" w:semiHidden="1" w:unhideWhenUsed="1"/>
     <w:lsdException w:name="No List" w:semiHidden="1" w:unhideWhenUsed="1"/>
     <w:lsdException w:name="Outline List 1" w:semiHidden="1" w:unhideWhenUsed="1"/>
@@ -1284,8 +1409,11 @@
     <w:lsdException w:name="Table Contemporary" w:semiHidden="1" w:unhideWhenUsed="1"/>
     <w:lsdException w:name="Table Elegant" w:semiHidden="1" w:unhideWhenUsed="1"/>
     <w:lsdException w:name="Table Professional" w:semiHidden="1" w:unhideWhenUsed="1"/>
+    <w:lsdException w:name="Table Subtle 1" w:semiHidden="1" w:unhideWhenUsed="1"/>
     <w:lsdException w:name="Table Subtle 2" w:semiHidden="1" w:unhideWhenUsed="1"/>
     <w:lsdException w:name="Table Web 1" w:semiHidden="1" w:unhideWhenUsed="1"/>
+    <w:lsdException w:name="Table Web 2" w:semiHidden="1" w:unhideWhenUsed="1"/>
+    <w:lsdException w:name="Table Web 3" w:semiHidden="1" w:unhideWhenUsed="1"/>
     <w:lsdException w:name="Balloon Text" w:semiHidden="1" w:unhideWhenUsed="1"/>
     <w:lsdException w:name="Table Grid" w:uiPriority="39"/>
     <w:lsdException w:name="Table Theme" w:semiHidden="1" w:unhideWhenUsed="1"/>
@@ -1504,15 +1632,53 @@
     <w:lsdException w:name="List Table 5 Dark Accent 6" w:uiPriority="50"/>
     <w:lsdException w:name="List Table 6 Colorful Accent 6" w:uiPriority="51"/>
     <w:lsdException w:name="List Table 7 Colorful Accent 6" w:uiPriority="52"/>
-    <w:lsdException w:name="Mention" w:semiHidden="1" w:unhideWhenUsed="1"/>
-    <w:lsdException w:name="Smart Hyperlink" w:semiHidden="1" w:unhideWhenUsed="1"/>
-    <w:lsdException w:name="Hashtag" w:semiHidden="1" w:unhideWhenUsed="1"/>
-    <w:lsdException w:name="Unresolved Mention" w:semiHidden="1" w:unhideWhenUsed="1"/>
-    <w:lsdException w:name="Smart Link" w:semiHidden="1" w:unhideWhenUsed="1"/>
   </w:latentStyles>
   <w:style w:type="paragraph" w:default="1" w:styleId="Normal">
     <w:name w:val="Normal"/>
     <w:qFormat/>
+  </w:style>
+  <w:style w:type="paragraph" w:styleId="Heading1">
+    <w:name w:val="heading 1"/>
+    <w:basedOn w:val="Normal"/>
+    <w:next w:val="Normal"/>
+    <w:link w:val="Heading1Char"/>
+    <w:uiPriority w:val="9"/>
+    <w:qFormat/>
+    <w:rsid w:val="00645E5A"/>
+    <w:pPr>
+      <w:keepNext/>
+      <w:keepLines/>
+      <w:spacing w:before="240" w:after="0"/>
+      <w:outlineLvl w:val="0"/>
+    </w:pPr>
+    <w:rPr>
+      <w:rFonts w:asciiTheme="majorHAnsi" w:eastAsiaTheme="majorEastAsia" w:hAnsiTheme="majorHAnsi" w:cstheme="majorBidi"/>
+      <w:color w:val="2E74B5" w:themeColor="accent1" w:themeShade="BF"/>
+      <w:sz w:val="32"/>
+      <w:szCs w:val="32"/>
+    </w:rPr>
+  </w:style>
+  <w:style w:type="paragraph" w:styleId="Heading2">
+    <w:name w:val="heading 2"/>
+    <w:basedOn w:val="Normal"/>
+    <w:next w:val="Normal"/>
+    <w:link w:val="Heading2Char"/>
+    <w:uiPriority w:val="9"/>
+    <w:unhideWhenUsed/>
+    <w:qFormat/>
+    <w:rsid w:val="00645E5A"/>
+    <w:pPr>
+      <w:keepNext/>
+      <w:keepLines/>
+      <w:spacing w:before="40" w:after="0"/>
+      <w:outlineLvl w:val="1"/>
+    </w:pPr>
+    <w:rPr>
+      <w:rFonts w:asciiTheme="majorHAnsi" w:eastAsiaTheme="majorEastAsia" w:hAnsiTheme="majorHAnsi" w:cstheme="majorBidi"/>
+      <w:color w:val="2E74B5" w:themeColor="accent1" w:themeShade="BF"/>
+      <w:sz w:val="26"/>
+      <w:szCs w:val="26"/>
+    </w:rPr>
   </w:style>
   <w:style w:type="character" w:default="1" w:styleId="DefaultParagraphFont">
     <w:name w:val="Default Paragraph Font"/>
@@ -1551,6 +1717,32 @@
       <w:ind w:left="720"/>
       <w:contextualSpacing/>
     </w:pPr>
+  </w:style>
+  <w:style w:type="character" w:customStyle="1" w:styleId="Heading2Char">
+    <w:name w:val="Heading 2 Char"/>
+    <w:basedOn w:val="DefaultParagraphFont"/>
+    <w:link w:val="Heading2"/>
+    <w:uiPriority w:val="9"/>
+    <w:rsid w:val="00645E5A"/>
+    <w:rPr>
+      <w:rFonts w:asciiTheme="majorHAnsi" w:eastAsiaTheme="majorEastAsia" w:hAnsiTheme="majorHAnsi" w:cstheme="majorBidi"/>
+      <w:color w:val="2E74B5" w:themeColor="accent1" w:themeShade="BF"/>
+      <w:sz w:val="26"/>
+      <w:szCs w:val="26"/>
+    </w:rPr>
+  </w:style>
+  <w:style w:type="character" w:customStyle="1" w:styleId="Heading1Char">
+    <w:name w:val="Heading 1 Char"/>
+    <w:basedOn w:val="DefaultParagraphFont"/>
+    <w:link w:val="Heading1"/>
+    <w:uiPriority w:val="9"/>
+    <w:rsid w:val="00645E5A"/>
+    <w:rPr>
+      <w:rFonts w:asciiTheme="majorHAnsi" w:eastAsiaTheme="majorEastAsia" w:hAnsiTheme="majorHAnsi" w:cstheme="majorBidi"/>
+      <w:color w:val="2E74B5" w:themeColor="accent1" w:themeShade="BF"/>
+      <w:sz w:val="32"/>
+      <w:szCs w:val="32"/>
+    </w:rPr>
   </w:style>
 </w:styles>
 </file>

</xml_diff>